<commit_message>
add download link for WinRAR self-extracting archive in README
</commit_message>
<xml_diff>
--- a/readme.docx
+++ b/readme.docx
@@ -300,6 +300,34 @@
     </w:p>
     <w:p>
       <w:pPr>
+        <w:pStyle w:val="BodyText"/>
+      </w:pPr>
+      <w:r>
+        <w:t>You can download the WinRAR self-extracting archive directly here: </w:t>
+      </w:r>
+      <w:hyperlink r:id="rId13" w:history="1">
+        <w:r>
+          <w:rPr>
+            <w:rStyle w:val="Hyperlink"/>
+          </w:rPr>
+          <w:t>Prasha</w:t>
+        </w:r>
+        <w:r>
+          <w:rPr>
+            <w:rStyle w:val="Hyperlink"/>
+          </w:rPr>
+          <w:t>n</w:t>
+        </w:r>
+        <w:r>
+          <w:rPr>
+            <w:rStyle w:val="Hyperlink"/>
+          </w:rPr>
+          <w:t xml:space="preserve"> Baan.exe</w:t>
+        </w:r>
+      </w:hyperlink>
+    </w:p>
+    <w:p>
+      <w:pPr>
         <w:pStyle w:val="Heading4"/>
       </w:pPr>
       <w:r>
@@ -383,6 +411,7 @@
         </w:numPr>
       </w:pPr>
       <w:r>
+        <w:lastRenderedPageBreak/>
         <w:t>Participant executable: Prashan Baan.exe</w:t>
       </w:r>
     </w:p>
@@ -391,7 +420,6 @@
         <w:pStyle w:val="Heading4"/>
       </w:pPr>
       <w:r>
-        <w:lastRenderedPageBreak/>
         <w:t>Run the executables</w:t>
       </w:r>
     </w:p>
@@ -774,6 +802,7 @@
         </w:numPr>
       </w:pPr>
       <w:r>
+        <w:lastRenderedPageBreak/>
         <w:t>Once connected, participants will receive questions and submit answers; scores update on the Admin’s live scoreboard.</w:t>
       </w:r>
     </w:p>
@@ -786,7 +815,6 @@
         </w:numPr>
       </w:pPr>
       <w:r>
-        <w:lastRenderedPageBreak/>
         <w:t xml:space="preserve">Double‑click the </w:t>
       </w:r>
       <w:r>
@@ -1051,7 +1079,7 @@
       <w:r>
         <w:t xml:space="preserve">Edit or replace CSVs in </w:t>
       </w:r>
-      <w:hyperlink r:id="rId13">
+      <w:hyperlink r:id="rId14">
         <w:r>
           <w:rPr>
             <w:rStyle w:val="Hyperlink"/>
@@ -1145,7 +1173,7 @@
       <w:r>
         <w:t xml:space="preserve">Settings and configurable values: </w:t>
       </w:r>
-      <w:hyperlink r:id="rId14">
+      <w:hyperlink r:id="rId15">
         <w:r>
           <w:rPr>
             <w:rStyle w:val="Hyperlink"/>
@@ -1156,7 +1184,7 @@
       <w:r>
         <w:t xml:space="preserve"> and </w:t>
       </w:r>
-      <w:hyperlink r:id="rId15">
+      <w:hyperlink r:id="rId16">
         <w:r>
           <w:rPr>
             <w:rStyle w:val="Hyperlink"/>
@@ -1176,7 +1204,7 @@
       <w:r>
         <w:t xml:space="preserve">Network sockets and server logic: </w:t>
       </w:r>
-      <w:hyperlink r:id="rId16">
+      <w:hyperlink r:id="rId17">
         <w:r>
           <w:rPr>
             <w:rStyle w:val="Hyperlink"/>
@@ -1196,7 +1224,7 @@
       <w:r>
         <w:t xml:space="preserve">Admin UI entry point: </w:t>
       </w:r>
-      <w:hyperlink r:id="rId17">
+      <w:hyperlink r:id="rId18">
         <w:r>
           <w:rPr>
             <w:rStyle w:val="Hyperlink"/>
@@ -2175,7 +2203,6 @@
   <w:style w:type="character" w:default="1" w:styleId="DefaultParagraphFont">
     <w:name w:val="Default Paragraph Font"/>
     <w:uiPriority w:val="1"/>
-    <w:semiHidden/>
     <w:unhideWhenUsed/>
   </w:style>
   <w:style w:type="table" w:default="1" w:styleId="TableNormal">
@@ -2766,6 +2793,27 @@
     <w:rPr>
       <w:rFonts w:ascii="Consolas" w:hAnsi="Consolas"/>
       <w:sz w:val="22"/>
+    </w:rPr>
+  </w:style>
+  <w:style w:type="character" w:styleId="UnresolvedMention">
+    <w:name w:val="Unresolved Mention"/>
+    <w:basedOn w:val="DefaultParagraphFont"/>
+    <w:uiPriority w:val="99"/>
+    <w:semiHidden/>
+    <w:unhideWhenUsed/>
+    <w:rsid w:val="00797547"/>
+    <w:rPr>
+      <w:color w:val="605E5C"/>
+      <w:shd w:val="clear" w:color="auto" w:fill="E1DFDD"/>
+    </w:rPr>
+  </w:style>
+  <w:style w:type="character" w:styleId="FollowedHyperlink">
+    <w:name w:val="FollowedHyperlink"/>
+    <w:basedOn w:val="DefaultParagraphFont"/>
+    <w:rsid w:val="00797547"/>
+    <w:rPr>
+      <w:color w:val="800080" w:themeColor="followedHyperlink"/>
+      <w:u w:val="single"/>
     </w:rPr>
   </w:style>
 </w:styles>

</xml_diff>